<commit_message>
add reviwe of nodes
</commit_message>
<xml_diff>
--- a/MyFit/React-project.docx
+++ b/MyFit/React-project.docx
@@ -1,6 +1,6 @@
 
 <file path=word/document.xml><?xml version="1.0" encoding="utf-8"?>
-<w:document xmlns:wpc="http://schemas.microsoft.com/office/word/2010/wordprocessingCanvas" xmlns:mc="http://schemas.openxmlformats.org/markup-compatibility/2006" xmlns:o="urn:schemas-microsoft-com:office:office" xmlns:r="http://schemas.openxmlformats.org/officeDocument/2006/relationships" xmlns:m="http://schemas.openxmlformats.org/officeDocument/2006/math" xmlns:v="urn:schemas-microsoft-com:vml" xmlns:wp14="http://schemas.microsoft.com/office/word/2010/wordprocessingDrawing" xmlns:wp="http://schemas.openxmlformats.org/drawingml/2006/wordprocessingDrawing" xmlns:w10="urn:schemas-microsoft-com:office:word" xmlns:w="http://schemas.openxmlformats.org/wordprocessingml/2006/main" xmlns:w14="http://schemas.microsoft.com/office/word/2010/wordml" xmlns:w15="http://schemas.microsoft.com/office/word/2012/wordml" xmlns:wpg="http://schemas.microsoft.com/office/word/2010/wordprocessingGroup" xmlns:wpi="http://schemas.microsoft.com/office/word/2010/wordprocessingInk" xmlns:wne="http://schemas.microsoft.com/office/word/2006/wordml" xmlns:wps="http://schemas.microsoft.com/office/word/2010/wordprocessingShape" mc:Ignorable="w14 w15 wp14">
+<w:document xmlns:wpc="http://schemas.microsoft.com/office/word/2010/wordprocessingCanvas" xmlns:cx="http://schemas.microsoft.com/office/drawing/2014/chartex" xmlns:cx1="http://schemas.microsoft.com/office/drawing/2015/9/8/chartex" xmlns:cx2="http://schemas.microsoft.com/office/drawing/2015/10/21/chartex" xmlns:cx3="http://schemas.microsoft.com/office/drawing/2016/5/9/chartex" xmlns:cx4="http://schemas.microsoft.com/office/drawing/2016/5/10/chartex" xmlns:cx5="http://schemas.microsoft.com/office/drawing/2016/5/11/chartex" xmlns:cx6="http://schemas.microsoft.com/office/drawing/2016/5/12/chartex" xmlns:cx7="http://schemas.microsoft.com/office/drawing/2016/5/13/chartex" xmlns:cx8="http://schemas.microsoft.com/office/drawing/2016/5/14/chartex" xmlns:mc="http://schemas.openxmlformats.org/markup-compatibility/2006" xmlns:o="urn:schemas-microsoft-com:office:office" xmlns:r="http://schemas.openxmlformats.org/officeDocument/2006/relationships" xmlns:m="http://schemas.openxmlformats.org/officeDocument/2006/math" xmlns:v="urn:schemas-microsoft-com:vml" xmlns:wp14="http://schemas.microsoft.com/office/word/2010/wordprocessingDrawing" xmlns:wp="http://schemas.openxmlformats.org/drawingml/2006/wordprocessingDrawing" xmlns:w10="urn:schemas-microsoft-com:office:word" xmlns:w="http://schemas.openxmlformats.org/wordprocessingml/2006/main" xmlns:w14="http://schemas.microsoft.com/office/word/2010/wordml" xmlns:w15="http://schemas.microsoft.com/office/word/2012/wordml" xmlns:w16se="http://schemas.microsoft.com/office/word/2015/wordml/symex" xmlns:wpg="http://schemas.microsoft.com/office/word/2010/wordprocessingGroup" xmlns:wpi="http://schemas.microsoft.com/office/word/2010/wordprocessingInk" xmlns:wne="http://schemas.microsoft.com/office/word/2006/wordml" xmlns:wps="http://schemas.microsoft.com/office/word/2010/wordprocessingShape" mc:Ignorable="w14 w15 w16se wp14">
   <w:body>
     <w:p>
       <w:pPr>
@@ -451,8 +451,179 @@
           <w:sz w:val="28"/>
           <w:szCs w:val="28"/>
         </w:rPr>
-        <w:t xml:space="preserve">Private Nodes – </w:t>
-      </w:r>
+        <w:t>Private Nodes –</w:t>
+      </w:r>
+    </w:p>
+    <w:p>
+      <w:pPr>
+        <w:pStyle w:val="ListParagraph"/>
+        <w:rPr>
+          <w:sz w:val="28"/>
+          <w:szCs w:val="28"/>
+          <w:lang w:val="bg-BG"/>
+        </w:rPr>
+      </w:pPr>
+      <w:r>
+        <w:rPr>
+          <w:sz w:val="28"/>
+          <w:szCs w:val="28"/>
+          <w:lang w:val="bg-BG"/>
+        </w:rPr>
+        <w:t xml:space="preserve">7.1. </w:t>
+      </w:r>
+      <w:r>
+        <w:rPr>
+          <w:sz w:val="28"/>
+          <w:szCs w:val="28"/>
+        </w:rPr>
+        <w:t>Nodes</w:t>
+      </w:r>
+      <w:r>
+        <w:rPr>
+          <w:sz w:val="28"/>
+          <w:szCs w:val="28"/>
+          <w:lang w:val="bg-BG"/>
+        </w:rPr>
+        <w:t xml:space="preserve"> ще бъде база която има запис на всяка написана от </w:t>
+      </w:r>
+      <w:proofErr w:type="spellStart"/>
+      <w:r>
+        <w:rPr>
+          <w:sz w:val="28"/>
+          <w:szCs w:val="28"/>
+          <w:lang w:val="bg-BG"/>
+        </w:rPr>
+        <w:t>логнатия</w:t>
+      </w:r>
+      <w:proofErr w:type="spellEnd"/>
+      <w:r>
+        <w:rPr>
+          <w:sz w:val="28"/>
+          <w:szCs w:val="28"/>
+          <w:lang w:val="bg-BG"/>
+        </w:rPr>
+        <w:t xml:space="preserve"> </w:t>
+      </w:r>
+      <w:r>
+        <w:rPr>
+          <w:sz w:val="28"/>
+          <w:szCs w:val="28"/>
+        </w:rPr>
+        <w:t xml:space="preserve">user </w:t>
+      </w:r>
+      <w:r>
+        <w:rPr>
+          <w:sz w:val="28"/>
+          <w:szCs w:val="28"/>
+          <w:lang w:val="bg-BG"/>
+        </w:rPr>
+        <w:t>бележка.</w:t>
+      </w:r>
+      <w:r>
+        <w:rPr>
+          <w:sz w:val="28"/>
+          <w:szCs w:val="28"/>
+        </w:rPr>
+        <w:t xml:space="preserve"> </w:t>
+      </w:r>
+    </w:p>
+    <w:p>
+      <w:pPr>
+        <w:pStyle w:val="ListParagraph"/>
+        <w:rPr>
+          <w:sz w:val="28"/>
+          <w:szCs w:val="28"/>
+          <w:lang w:val="bg-BG"/>
+        </w:rPr>
+      </w:pPr>
+      <w:r>
+        <w:rPr>
+          <w:sz w:val="28"/>
+          <w:szCs w:val="28"/>
+        </w:rPr>
+        <w:t xml:space="preserve">7.2. </w:t>
+      </w:r>
+      <w:r>
+        <w:rPr>
+          <w:sz w:val="28"/>
+          <w:szCs w:val="28"/>
+          <w:lang w:val="bg-BG"/>
+        </w:rPr>
+        <w:t>База която съдържа всички продукти (те ще бъдат свързани с бележките)</w:t>
+      </w:r>
+    </w:p>
+    <w:p>
+      <w:pPr>
+        <w:pStyle w:val="ListParagraph"/>
+        <w:ind w:left="1440"/>
+        <w:rPr>
+          <w:sz w:val="28"/>
+          <w:szCs w:val="28"/>
+          <w:lang w:val="bg-BG"/>
+        </w:rPr>
+      </w:pPr>
+      <w:r>
+        <w:rPr>
+          <w:sz w:val="28"/>
+          <w:szCs w:val="28"/>
+          <w:lang w:val="bg-BG"/>
+        </w:rPr>
+        <w:t xml:space="preserve">7.2.1 Тази база трябва да съдържа „име на продукта, калоричност, въглехидрати, мазнини, белтъчини“, които може да ги добавяме през </w:t>
+      </w:r>
+      <w:proofErr w:type="spellStart"/>
+      <w:r>
+        <w:rPr>
+          <w:sz w:val="28"/>
+          <w:szCs w:val="28"/>
+          <w:lang w:val="bg-BG"/>
+        </w:rPr>
+        <w:t>админа</w:t>
+      </w:r>
+      <w:proofErr w:type="spellEnd"/>
+      <w:r>
+        <w:rPr>
+          <w:sz w:val="28"/>
+          <w:szCs w:val="28"/>
+          <w:lang w:val="bg-BG"/>
+        </w:rPr>
+        <w:t>.</w:t>
+      </w:r>
+    </w:p>
+    <w:p>
+      <w:pPr>
+        <w:ind w:left="720"/>
+        <w:rPr>
+          <w:sz w:val="28"/>
+          <w:szCs w:val="28"/>
+          <w:lang w:val="bg-BG"/>
+        </w:rPr>
+      </w:pPr>
+      <w:r>
+        <w:rPr>
+          <w:sz w:val="28"/>
+          <w:szCs w:val="28"/>
+          <w:lang w:val="bg-BG"/>
+        </w:rPr>
+        <w:t>7.3. Когато някой въведе нещо в своята бележка (нещото и количеството) трябва</w:t>
+      </w:r>
+      <w:r>
+        <w:rPr>
+          <w:sz w:val="28"/>
+          <w:szCs w:val="28"/>
+          <w:lang w:val="bg-BG"/>
+        </w:rPr>
+        <w:t xml:space="preserve"> </w:t>
+      </w:r>
+      <w:r>
+        <w:rPr>
+          <w:sz w:val="28"/>
+          <w:szCs w:val="28"/>
+          <w:lang w:val="bg-BG"/>
+        </w:rPr>
+        <w:t>посредством базата трябва да знаем това „нещо“ какво съдържа (калории, въглехидрати, мазнини, белтъчини)</w:t>
+      </w:r>
+      <w:bookmarkStart w:id="0" w:name="_GoBack"/>
+      <w:bookmarkEnd w:id="0"/>
     </w:p>
     <w:p>
       <w:pPr>
@@ -472,6 +643,7 @@
           <w:sz w:val="28"/>
           <w:szCs w:val="28"/>
         </w:rPr>
+        <w:lastRenderedPageBreak/>
         <w:t xml:space="preserve">Report – </w:t>
       </w:r>
     </w:p>
@@ -574,8 +746,6 @@
           <w:lang w:val="bg-BG"/>
         </w:rPr>
       </w:pPr>
-      <w:bookmarkStart w:id="0" w:name="_GoBack"/>
-      <w:bookmarkEnd w:id="0"/>
     </w:p>
     <w:p>
       <w:pPr>
@@ -625,8 +795,8 @@
 </file>
 
 <file path=word/numbering.xml><?xml version="1.0" encoding="utf-8"?>
-<w:numbering xmlns:wpc="http://schemas.microsoft.com/office/word/2010/wordprocessingCanvas" xmlns:mc="http://schemas.openxmlformats.org/markup-compatibility/2006" xmlns:o="urn:schemas-microsoft-com:office:office" xmlns:r="http://schemas.openxmlformats.org/officeDocument/2006/relationships" xmlns:m="http://schemas.openxmlformats.org/officeDocument/2006/math" xmlns:v="urn:schemas-microsoft-com:vml" xmlns:wp14="http://schemas.microsoft.com/office/word/2010/wordprocessingDrawing" xmlns:wp="http://schemas.openxmlformats.org/drawingml/2006/wordprocessingDrawing" xmlns:w10="urn:schemas-microsoft-com:office:word" xmlns:w="http://schemas.openxmlformats.org/wordprocessingml/2006/main" xmlns:w14="http://schemas.microsoft.com/office/word/2010/wordml" xmlns:w15="http://schemas.microsoft.com/office/word/2012/wordml" xmlns:wpg="http://schemas.microsoft.com/office/word/2010/wordprocessingGroup" xmlns:wpi="http://schemas.microsoft.com/office/word/2010/wordprocessingInk" xmlns:wne="http://schemas.microsoft.com/office/word/2006/wordml" xmlns:wps="http://schemas.microsoft.com/office/word/2010/wordprocessingShape" mc:Ignorable="w14 w15 wp14">
-  <w:abstractNum w:abstractNumId="0">
+<w:numbering xmlns:wpc="http://schemas.microsoft.com/office/word/2010/wordprocessingCanvas" xmlns:cx="http://schemas.microsoft.com/office/drawing/2014/chartex" xmlns:cx1="http://schemas.microsoft.com/office/drawing/2015/9/8/chartex" xmlns:cx2="http://schemas.microsoft.com/office/drawing/2015/10/21/chartex" xmlns:cx3="http://schemas.microsoft.com/office/drawing/2016/5/9/chartex" xmlns:cx4="http://schemas.microsoft.com/office/drawing/2016/5/10/chartex" xmlns:cx5="http://schemas.microsoft.com/office/drawing/2016/5/11/chartex" xmlns:cx6="http://schemas.microsoft.com/office/drawing/2016/5/12/chartex" xmlns:cx7="http://schemas.microsoft.com/office/drawing/2016/5/13/chartex" xmlns:cx8="http://schemas.microsoft.com/office/drawing/2016/5/14/chartex" xmlns:mc="http://schemas.openxmlformats.org/markup-compatibility/2006" xmlns:o="urn:schemas-microsoft-com:office:office" xmlns:r="http://schemas.openxmlformats.org/officeDocument/2006/relationships" xmlns:m="http://schemas.openxmlformats.org/officeDocument/2006/math" xmlns:v="urn:schemas-microsoft-com:vml" xmlns:wp14="http://schemas.microsoft.com/office/word/2010/wordprocessingDrawing" xmlns:wp="http://schemas.openxmlformats.org/drawingml/2006/wordprocessingDrawing" xmlns:w10="urn:schemas-microsoft-com:office:word" xmlns:w="http://schemas.openxmlformats.org/wordprocessingml/2006/main" xmlns:w14="http://schemas.microsoft.com/office/word/2010/wordml" xmlns:w15="http://schemas.microsoft.com/office/word/2012/wordml" xmlns:w16se="http://schemas.microsoft.com/office/word/2015/wordml/symex" xmlns:wpg="http://schemas.microsoft.com/office/word/2010/wordprocessingGroup" xmlns:wpi="http://schemas.microsoft.com/office/word/2010/wordprocessingInk" xmlns:wne="http://schemas.microsoft.com/office/word/2006/wordml" xmlns:wps="http://schemas.microsoft.com/office/word/2010/wordprocessingShape" mc:Ignorable="w14 w15 w16se wp14">
+  <w:abstractNum w:abstractNumId="0" w15:restartNumberingAfterBreak="0">
     <w:nsid w:val="498371F1"/>
     <w:multiLevelType w:val="multilevel"/>
     <w:tmpl w:val="401CD3E8"/>
@@ -754,7 +924,7 @@
 </file>
 
 <file path=word/styles.xml><?xml version="1.0" encoding="utf-8"?>
-<w:styles xmlns:mc="http://schemas.openxmlformats.org/markup-compatibility/2006" xmlns:r="http://schemas.openxmlformats.org/officeDocument/2006/relationships" xmlns:w="http://schemas.openxmlformats.org/wordprocessingml/2006/main" xmlns:w14="http://schemas.microsoft.com/office/word/2010/wordml" xmlns:w15="http://schemas.microsoft.com/office/word/2012/wordml" mc:Ignorable="w14 w15">
+<w:styles xmlns:mc="http://schemas.openxmlformats.org/markup-compatibility/2006" xmlns:r="http://schemas.openxmlformats.org/officeDocument/2006/relationships" xmlns:w="http://schemas.openxmlformats.org/wordprocessingml/2006/main" xmlns:w14="http://schemas.microsoft.com/office/word/2010/wordml" xmlns:w15="http://schemas.microsoft.com/office/word/2012/wordml" xmlns:w16se="http://schemas.microsoft.com/office/word/2015/wordml/symex" mc:Ignorable="w14 w15 w16se">
   <w:docDefaults>
     <w:rPrDefault>
       <w:rPr>
@@ -770,7 +940,7 @@
       </w:pPr>
     </w:pPrDefault>
   </w:docDefaults>
-  <w:latentStyles w:defLockedState="0" w:defUIPriority="99" w:defSemiHidden="0" w:defUnhideWhenUsed="0" w:defQFormat="0" w:count="371">
+  <w:latentStyles w:defLockedState="0" w:defUIPriority="99" w:defSemiHidden="0" w:defUnhideWhenUsed="0" w:defQFormat="0" w:count="374">
     <w:lsdException w:name="Normal" w:uiPriority="0" w:qFormat="1"/>
     <w:lsdException w:name="heading 1" w:uiPriority="9" w:qFormat="1"/>
     <w:lsdException w:name="heading 2" w:semiHidden="1" w:uiPriority="9" w:unhideWhenUsed="1" w:qFormat="1"/>
@@ -876,7 +1046,6 @@
     <w:lsdException w:name="HTML Sample" w:semiHidden="1" w:unhideWhenUsed="1"/>
     <w:lsdException w:name="HTML Typewriter" w:semiHidden="1" w:unhideWhenUsed="1"/>
     <w:lsdException w:name="HTML Variable" w:semiHidden="1" w:unhideWhenUsed="1"/>
-    <w:lsdException w:name="Normal Table" w:semiHidden="1" w:unhideWhenUsed="1"/>
     <w:lsdException w:name="annotation subject" w:semiHidden="1" w:unhideWhenUsed="1"/>
     <w:lsdException w:name="No List" w:semiHidden="1" w:unhideWhenUsed="1"/>
     <w:lsdException w:name="Outline List 1" w:semiHidden="1" w:unhideWhenUsed="1"/>
@@ -921,7 +1090,6 @@
     <w:lsdException w:name="Table Professional" w:semiHidden="1" w:unhideWhenUsed="1"/>
     <w:lsdException w:name="Table Subtle 1" w:semiHidden="1" w:unhideWhenUsed="1"/>
     <w:lsdException w:name="Table Subtle 2" w:semiHidden="1" w:unhideWhenUsed="1"/>
-    <w:lsdException w:name="Table Web 1" w:semiHidden="1" w:unhideWhenUsed="1"/>
     <w:lsdException w:name="Table Web 2" w:semiHidden="1" w:unhideWhenUsed="1"/>
     <w:lsdException w:name="Table Web 3" w:semiHidden="1" w:unhideWhenUsed="1"/>
     <w:lsdException w:name="Balloon Text" w:semiHidden="1" w:unhideWhenUsed="1"/>
@@ -1142,6 +1310,9 @@
     <w:lsdException w:name="List Table 5 Dark Accent 6" w:uiPriority="50"/>
     <w:lsdException w:name="List Table 6 Colorful Accent 6" w:uiPriority="51"/>
     <w:lsdException w:name="List Table 7 Colorful Accent 6" w:uiPriority="52"/>
+    <w:lsdException w:name="Mention" w:semiHidden="1" w:unhideWhenUsed="1"/>
+    <w:lsdException w:name="Smart Hyperlink" w:semiHidden="1" w:unhideWhenUsed="1"/>
+    <w:lsdException w:name="Hashtag" w:semiHidden="1" w:unhideWhenUsed="1"/>
   </w:latentStyles>
   <w:style w:type="paragraph" w:default="1" w:styleId="Normal">
     <w:name w:val="Normal"/>

</xml_diff>